<commit_message>
grand canyon, site plan and elevaror pich updated
</commit_message>
<xml_diff>
--- a/Week5/Elevator Pitch.docx
+++ b/Week5/Elevator Pitch.docx
@@ -39,7 +39,7 @@
           <w:szCs w:val="36"/>
           <w:lang w:val="en-US"/>
         </w:rPr>
-        <w:t xml:space="preserve">I am a full stack developer with </w:t>
+        <w:t xml:space="preserve">Hi, </w:t>
       </w:r>
       <w:r>
         <w:rPr>
@@ -47,7 +47,7 @@
           <w:szCs w:val="36"/>
           <w:lang w:val="en-US"/>
         </w:rPr>
-        <w:t>1 year</w:t>
+        <w:t xml:space="preserve">I am </w:t>
       </w:r>
       <w:r>
         <w:rPr>
@@ -55,7 +55,23 @@
           <w:szCs w:val="36"/>
           <w:lang w:val="en-US"/>
         </w:rPr>
-        <w:t xml:space="preserve"> of experience in JavaScript, HTML, CSS, Node and React.</w:t>
+        <w:t>the owner of an amazing resort in San Andres, Colombia</w:t>
+      </w:r>
+      <w:r>
+        <w:rPr>
+          <w:sz w:val="36"/>
+          <w:szCs w:val="36"/>
+          <w:lang w:val="en-US"/>
+        </w:rPr>
+        <w:t>.</w:t>
+      </w:r>
+      <w:r>
+        <w:rPr>
+          <w:sz w:val="36"/>
+          <w:szCs w:val="36"/>
+          <w:lang w:val="en-US"/>
+        </w:rPr>
+        <w:t xml:space="preserve"> I have a web page called blueisland.com. There you can find pictures about our rooms, information about the tourist plans to visit the best places in the Island, information about the prices, the calendar to make your reservation, as well as the policies of our resort.</w:t>
       </w:r>
     </w:p>
     <w:p>
@@ -73,7 +89,7 @@
           <w:szCs w:val="36"/>
           <w:lang w:val="en-US"/>
         </w:rPr>
-        <w:t>I graduated from Brigham Young University of Idaho with a major in Web Design and Development and then I worked with a company specialized in creating web pages for financial business</w:t>
+        <w:t xml:space="preserve">If you visit my web page and navigate through the different options, you will have a really good idea of how </w:t>
       </w:r>
       <w:r>
         <w:rPr>
@@ -81,7 +97,7 @@
           <w:szCs w:val="36"/>
           <w:lang w:val="en-US"/>
         </w:rPr>
-        <w:t>es</w:t>
+        <w:t xml:space="preserve">it </w:t>
       </w:r>
       <w:r>
         <w:rPr>
@@ -89,7 +105,7 @@
           <w:szCs w:val="36"/>
           <w:lang w:val="en-US"/>
         </w:rPr>
-        <w:t>.</w:t>
+        <w:t>would be if you visit Blue Island in San Andres, Colombia.</w:t>
       </w:r>
     </w:p>
     <w:p>
@@ -107,7 +123,7 @@
           <w:szCs w:val="36"/>
           <w:lang w:val="en-US"/>
         </w:rPr>
-        <w:t>I know how to create functional web pages, and I want to do that in your company.</w:t>
+        <w:t>You also can find us in Facebook as Blue Island San Andres, and in Instagram as @blue Island Col.</w:t>
       </w:r>
     </w:p>
     <w:p>
@@ -119,22 +135,16 @@
           <w:lang w:val="en-US"/>
         </w:rPr>
       </w:pPr>
-      <w:r>
-        <w:rPr>
-          <w:sz w:val="36"/>
-          <w:szCs w:val="36"/>
-          <w:lang w:val="en-US"/>
-        </w:rPr>
-        <w:t xml:space="preserve">I know I can be a great employee that help your company accomplish its commercial and financial goals, as well as </w:t>
-      </w:r>
-      <w:r>
-        <w:rPr>
-          <w:sz w:val="36"/>
-          <w:szCs w:val="36"/>
-          <w:lang w:val="en-US"/>
-        </w:rPr>
-        <w:t>make your clints happy.</w:t>
-      </w:r>
+    </w:p>
+    <w:p>
+      <w:pPr>
+        <w:jc w:val="center"/>
+        <w:rPr>
+          <w:sz w:val="36"/>
+          <w:szCs w:val="36"/>
+          <w:lang w:val="en-US"/>
+        </w:rPr>
+      </w:pPr>
     </w:p>
     <w:sectPr>
       <w:pgSz w:w="11906" w:h="16838"/>

</xml_diff>